<commit_message>
Edit ingredient use case
</commit_message>
<xml_diff>
--- a/Use Cases/UC - Add ingredient.docx
+++ b/Use Cases/UC - Add ingredient.docx
@@ -5,27 +5,35 @@
     <w:p>
       <w:pPr>
         <w:pStyle w:val="Titel"/>
-      </w:pPr>
-      <w:proofErr w:type="spellStart"/>
+        <w:rPr>
+          <w:lang w:val="en-US"/>
+        </w:rPr>
+      </w:pPr>
       <w:r>
-        <w:t>Add</w:t>
+        <w:rPr>
+          <w:lang w:val="en-US"/>
+        </w:rPr>
+        <w:t>Add ingredient</w:t>
       </w:r>
-      <w:proofErr w:type="spellEnd"/>
+    </w:p>
+    <w:p>
+      <w:pPr>
+        <w:rPr>
+          <w:lang w:val="en-US"/>
+        </w:rPr>
+      </w:pPr>
+    </w:p>
+    <w:p>
+      <w:pPr>
+        <w:pStyle w:val="Overskrift1"/>
+        <w:rPr>
+          <w:lang w:val="en-US"/>
+        </w:rPr>
+      </w:pPr>
       <w:r>
-        <w:t xml:space="preserve"> </w:t>
-      </w:r>
-      <w:proofErr w:type="spellStart"/>
-      <w:r>
-        <w:t>ingredient</w:t>
-      </w:r>
-      <w:proofErr w:type="spellEnd"/>
-    </w:p>
-    <w:p/>
-    <w:p>
-      <w:pPr>
-        <w:pStyle w:val="Overskrift1"/>
-      </w:pPr>
-      <w:r>
+        <w:rPr>
+          <w:lang w:val="en-US"/>
+        </w:rPr>
         <w:t>Brief</w:t>
       </w:r>
     </w:p>
@@ -192,8 +200,6 @@
           <w:lang w:val="en-US"/>
         </w:rPr>
       </w:pPr>
-      <w:bookmarkStart w:id="0" w:name="_GoBack"/>
-      <w:bookmarkEnd w:id="0"/>
     </w:p>
     <w:p>
       <w:pPr>
@@ -984,14 +990,7 @@
                 <w:rFonts w:ascii="Arial" w:hAnsi="Arial" w:cs="Arial"/>
                 <w:lang w:val="en-US"/>
               </w:rPr>
-              <w:t>The user specifies by name which ingredient he wants to add to the list</w:t>
-            </w:r>
-            <w:r>
-              <w:rPr>
-                <w:rFonts w:ascii="Arial" w:hAnsi="Arial" w:cs="Arial"/>
-                <w:lang w:val="en-US"/>
-              </w:rPr>
-              <w:t>.</w:t>
+              <w:t>The user specifies by name which ingredient he wants to add to the list.</w:t>
             </w:r>
           </w:p>
           <w:p>
@@ -1242,7 +1241,7 @@
                 <w:rFonts w:ascii="Arial" w:eastAsia="Times New Roman" w:hAnsi="Arial" w:cs="Arial"/>
                 <w:lang w:eastAsia="en-DK"/>
               </w:rPr>
-              <w:t xml:space="preserve"> </w:t>
+              <w:t>None</w:t>
             </w:r>
           </w:p>
         </w:tc>
@@ -1308,9 +1307,60 @@
               <w:spacing w:after="240" w:line="240" w:lineRule="auto"/>
               <w:rPr>
                 <w:rFonts w:ascii="Arial" w:eastAsia="Times New Roman" w:hAnsi="Arial" w:cs="Arial"/>
-                <w:lang w:val="en-DK" w:eastAsia="en-DK"/>
-              </w:rPr>
-            </w:pPr>
+                <w:lang w:val="en-US" w:eastAsia="en-DK"/>
+              </w:rPr>
+            </w:pPr>
+            <w:r>
+              <w:rPr>
+                <w:rFonts w:ascii="Arial" w:eastAsia="Times New Roman" w:hAnsi="Arial" w:cs="Arial"/>
+                <w:lang w:val="en-US" w:eastAsia="en-DK"/>
+              </w:rPr>
+              <w:t>Windows OS</w:t>
+            </w:r>
+            <w:r>
+              <w:rPr>
+                <w:rFonts w:ascii="Arial" w:eastAsia="Times New Roman" w:hAnsi="Arial" w:cs="Arial"/>
+                <w:lang w:val="en-US" w:eastAsia="en-DK"/>
+              </w:rPr>
+              <w:t xml:space="preserve">, </w:t>
+            </w:r>
+            <w:r>
+              <w:rPr>
+                <w:rFonts w:ascii="Arial" w:eastAsia="Times New Roman" w:hAnsi="Arial" w:cs="Arial"/>
+                <w:lang w:val="en-US" w:eastAsia="en-DK"/>
+              </w:rPr>
+              <w:t xml:space="preserve">iOS, </w:t>
+            </w:r>
+            <w:bookmarkStart w:id="0" w:name="_GoBack"/>
+            <w:bookmarkEnd w:id="0"/>
+            <w:r>
+              <w:rPr>
+                <w:rFonts w:ascii="Arial" w:eastAsia="Times New Roman" w:hAnsi="Arial" w:cs="Arial"/>
+                <w:lang w:val="en-US" w:eastAsia="en-DK"/>
+              </w:rPr>
+              <w:t>Android</w:t>
+            </w:r>
+            <w:r>
+              <w:rPr>
+                <w:rFonts w:ascii="Arial" w:eastAsia="Times New Roman" w:hAnsi="Arial" w:cs="Arial"/>
+                <w:lang w:val="en-US" w:eastAsia="en-DK"/>
+              </w:rPr>
+              <w:t>,</w:t>
+            </w:r>
+            <w:r>
+              <w:rPr>
+                <w:rFonts w:ascii="Arial" w:eastAsia="Times New Roman" w:hAnsi="Arial" w:cs="Arial"/>
+                <w:lang w:val="en-US" w:eastAsia="en-DK"/>
+              </w:rPr>
+              <w:t xml:space="preserve"> I</w:t>
+            </w:r>
+            <w:r>
+              <w:rPr>
+                <w:rFonts w:ascii="Arial" w:eastAsia="Times New Roman" w:hAnsi="Arial" w:cs="Arial"/>
+                <w:lang w:val="en-US" w:eastAsia="en-DK"/>
+              </w:rPr>
+              <w:t>nternet connection</w:t>
+            </w:r>
           </w:p>
         </w:tc>
       </w:tr>
@@ -1375,9 +1425,30 @@
               <w:spacing w:after="0" w:line="240" w:lineRule="auto"/>
               <w:rPr>
                 <w:rFonts w:ascii="Arial" w:eastAsia="Times New Roman" w:hAnsi="Arial" w:cs="Arial"/>
-                <w:lang w:val="en-DK" w:eastAsia="en-DK"/>
-              </w:rPr>
-            </w:pPr>
+                <w:lang w:val="en-US" w:eastAsia="en-DK"/>
+              </w:rPr>
+            </w:pPr>
+            <w:r>
+              <w:rPr>
+                <w:rFonts w:ascii="Arial" w:eastAsia="Times New Roman" w:hAnsi="Arial" w:cs="Arial"/>
+                <w:lang w:val="en-US" w:eastAsia="en-DK"/>
+              </w:rPr>
+              <w:t>Will be used whenever t</w:t>
+            </w:r>
+            <w:r>
+              <w:rPr>
+                <w:rFonts w:ascii="Arial" w:eastAsia="Times New Roman" w:hAnsi="Arial" w:cs="Arial"/>
+                <w:lang w:val="en-US" w:eastAsia="en-DK"/>
+              </w:rPr>
+              <w:t xml:space="preserve">he application user </w:t>
+            </w:r>
+            <w:r>
+              <w:rPr>
+                <w:rFonts w:ascii="Arial" w:eastAsia="Times New Roman" w:hAnsi="Arial" w:cs="Arial"/>
+                <w:lang w:val="en-US" w:eastAsia="en-DK"/>
+              </w:rPr>
+              <w:t>acquires a new ingredient.</w:t>
+            </w:r>
           </w:p>
         </w:tc>
       </w:tr>

</xml_diff>